<commit_message>
Fix bug to issue with last version of officer https://github.com/davidgohel/officer/issues/539
</commit_message>
<xml_diff>
--- a/inst/apps/stabrapp/reports/STA_Model.docx
+++ b/inst/apps/stabrapp/reports/STA_Model.docx
@@ -96,233 +96,14 @@
         </w:rPr>
       </w:pPr>
     </w:p>
-    <w:tbl>
-      <w:tblPr>
-        <w:tblStyle w:val="Grilledutableau"/>
-        <w:tblW w:w="0" w:type="auto"/>
-        <w:tblLook w:val="04A0" w:firstRow="1" w:lastRow="0" w:firstColumn="1" w:lastColumn="0" w:noHBand="0" w:noVBand="1"/>
-      </w:tblPr>
-      <w:tblGrid>
-        <w:gridCol w:w="1555"/>
-        <w:gridCol w:w="7507"/>
-      </w:tblGrid>
-      <w:tr>
-        <w:tc>
-          <w:tcPr>
-            <w:tcW w:w="1555" w:type="dxa"/>
-          </w:tcPr>
-          <w:p>
-            <w:pPr>
-              <w:rPr>
-                <w:lang w:val="en-US"/>
-              </w:rPr>
-            </w:pPr>
-            <w:r>
-              <w:rPr>
-                <w:lang w:val="en-US"/>
-              </w:rPr>
-              <w:t>Date</w:t>
-            </w:r>
-            <w:r>
-              <w:rPr>
-                <w:lang w:val="en-US"/>
-              </w:rPr>
-              <w:t xml:space="preserve"> - Time</w:t>
-            </w:r>
-          </w:p>
-        </w:tc>
-        <w:tc>
-          <w:tcPr>
-            <w:tcW w:w="7507" w:type="dxa"/>
-          </w:tcPr>
-          <w:p>
-            <w:pPr>
-              <w:rPr>
-                <w:lang w:val="en-US"/>
-              </w:rPr>
-            </w:pPr>
-            <w:bookmarkStart w:id="1" w:name="meta_date"/>
-            <w:bookmarkEnd w:id="1"/>
-          </w:p>
-        </w:tc>
-      </w:tr>
-      <w:tr>
-        <w:tc>
-          <w:tcPr>
-            <w:tcW w:w="1555" w:type="dxa"/>
-          </w:tcPr>
-          <w:p>
-            <w:pPr>
-              <w:rPr>
-                <w:lang w:val="en-US"/>
-              </w:rPr>
-            </w:pPr>
-            <w:r>
-              <w:rPr>
-                <w:lang w:val="en-US"/>
-              </w:rPr>
-              <w:t>Trial</w:t>
-            </w:r>
-          </w:p>
-        </w:tc>
-        <w:tc>
-          <w:tcPr>
-            <w:tcW w:w="7507" w:type="dxa"/>
-          </w:tcPr>
-          <w:p>
-            <w:pPr>
-              <w:rPr>
-                <w:lang w:val="en-US"/>
-              </w:rPr>
-            </w:pPr>
-            <w:bookmarkStart w:id="2" w:name="meta_trialName"/>
-            <w:bookmarkEnd w:id="2"/>
-          </w:p>
-        </w:tc>
-      </w:tr>
-      <w:tr>
-        <w:tc>
-          <w:tcPr>
-            <w:tcW w:w="1555" w:type="dxa"/>
-          </w:tcPr>
-          <w:p>
-            <w:pPr>
-              <w:rPr>
-                <w:lang w:val="en-US"/>
-              </w:rPr>
-            </w:pPr>
-            <w:r>
-              <w:rPr>
-                <w:lang w:val="en-US"/>
-              </w:rPr>
-              <w:t>Crop</w:t>
-            </w:r>
-          </w:p>
-        </w:tc>
-        <w:tc>
-          <w:tcPr>
-            <w:tcW w:w="7507" w:type="dxa"/>
-          </w:tcPr>
-          <w:p>
-            <w:pPr>
-              <w:rPr>
-                <w:lang w:val="en-US"/>
-              </w:rPr>
-            </w:pPr>
-            <w:bookmarkStart w:id="3" w:name="meta_crop"/>
-            <w:bookmarkEnd w:id="3"/>
-          </w:p>
-        </w:tc>
-      </w:tr>
-      <w:tr>
-        <w:tc>
-          <w:tcPr>
-            <w:tcW w:w="1555" w:type="dxa"/>
-          </w:tcPr>
-          <w:p>
-            <w:pPr>
-              <w:rPr>
-                <w:lang w:val="en-US"/>
-              </w:rPr>
-            </w:pPr>
-            <w:r>
-              <w:rPr>
-                <w:lang w:val="en-US"/>
-              </w:rPr>
-              <w:t>Description</w:t>
-            </w:r>
-          </w:p>
-        </w:tc>
-        <w:tc>
-          <w:tcPr>
-            <w:tcW w:w="7507" w:type="dxa"/>
-          </w:tcPr>
-          <w:p>
-            <w:pPr>
-              <w:rPr>
-                <w:lang w:val="en-US"/>
-              </w:rPr>
-            </w:pPr>
-            <w:bookmarkStart w:id="4" w:name="meta_trialdesc"/>
-            <w:bookmarkEnd w:id="4"/>
-          </w:p>
-        </w:tc>
-      </w:tr>
-      <w:tr>
-        <w:tc>
-          <w:tcPr>
-            <w:tcW w:w="1555" w:type="dxa"/>
-          </w:tcPr>
-          <w:p>
-            <w:pPr>
-              <w:rPr>
-                <w:lang w:val="en-US"/>
-              </w:rPr>
-            </w:pPr>
-            <w:r>
-              <w:rPr>
-                <w:lang w:val="en-US"/>
-              </w:rPr>
-              <w:t>Design</w:t>
-            </w:r>
-          </w:p>
-        </w:tc>
-        <w:tc>
-          <w:tcPr>
-            <w:tcW w:w="7507" w:type="dxa"/>
-          </w:tcPr>
-          <w:p>
-            <w:pPr>
-              <w:rPr>
-                <w:lang w:val="en-US"/>
-              </w:rPr>
-            </w:pPr>
-            <w:bookmarkStart w:id="5" w:name="meta_design"/>
-            <w:bookmarkEnd w:id="5"/>
-          </w:p>
-        </w:tc>
-      </w:tr>
-      <w:tr>
-        <w:tc>
-          <w:tcPr>
-            <w:tcW w:w="1555" w:type="dxa"/>
-          </w:tcPr>
-          <w:p>
-            <w:pPr>
-              <w:rPr>
-                <w:lang w:val="en-US"/>
-              </w:rPr>
-            </w:pPr>
-            <w:r>
-              <w:rPr>
-                <w:lang w:val="en-US"/>
-              </w:rPr>
-              <w:t>Engine</w:t>
-            </w:r>
-          </w:p>
-        </w:tc>
-        <w:tc>
-          <w:tcPr>
-            <w:tcW w:w="7507" w:type="dxa"/>
-          </w:tcPr>
-          <w:p>
-            <w:pPr>
-              <w:rPr>
-                <w:lang w:val="en-US"/>
-              </w:rPr>
-            </w:pPr>
-            <w:bookmarkStart w:id="6" w:name="meta_engine"/>
-            <w:bookmarkEnd w:id="6"/>
-          </w:p>
-        </w:tc>
-      </w:tr>
-    </w:tbl>
     <w:p>
       <w:pPr>
         <w:rPr>
           <w:lang w:val="en-US"/>
         </w:rPr>
       </w:pPr>
+      <w:bookmarkStart w:id="1" w:name="meta"/>
+      <w:bookmarkEnd w:id="1"/>
     </w:p>
     <w:p>
       <w:pPr>
@@ -330,12 +111,11 @@
           <w:lang w:val="en-US"/>
         </w:rPr>
       </w:pPr>
-      <w:bookmarkStart w:id="7" w:name="TOC"/>
-      <w:bookmarkEnd w:id="7"/>
+      <w:bookmarkStart w:id="2" w:name="TOC"/>
+      <w:bookmarkEnd w:id="2"/>
     </w:p>
     <w:p>
       <w:pPr>
-        <w:pStyle w:val="Titre3"/>
         <w:rPr>
           <w:lang w:val="en-US"/>
         </w:rPr>
@@ -947,6 +727,22 @@
       </w:tblBorders>
     </w:tblPr>
   </w:style>
+  <w:style w:type="table" w:customStyle="1" w:styleId="metatable">
+    <w:name w:val="meta_table"/>
+    <w:basedOn w:val="TableauNormal"/>
+    <w:uiPriority w:val="99"/>
+    <w:rsid w:val="00050446"/>
+    <w:tblPr>
+      <w:tblBorders>
+        <w:top w:val="single" w:sz="4" w:space="0" w:color="auto"/>
+        <w:left w:val="single" w:sz="4" w:space="0" w:color="auto"/>
+        <w:bottom w:val="single" w:sz="4" w:space="0" w:color="auto"/>
+        <w:right w:val="single" w:sz="4" w:space="0" w:color="auto"/>
+        <w:insideH w:val="single" w:sz="4" w:space="0" w:color="auto"/>
+        <w:insideV w:val="single" w:sz="4" w:space="0" w:color="auto"/>
+      </w:tblBorders>
+    </w:tblPr>
+  </w:style>
 </w:styles>
 </file>
 

</xml_diff>

<commit_message>
Change STA report template
</commit_message>
<xml_diff>
--- a/inst/apps/stabrapp/reports/STA_Model.docx
+++ b/inst/apps/stabrapp/reports/STA_Model.docx
@@ -45,7 +45,7 @@
                     <pic:cNvPicPr/>
                   </pic:nvPicPr>
                   <pic:blipFill>
-                    <a:blip r:embed="rId4" cstate="print">
+                    <a:blip r:embed="rId6" cstate="print">
                       <a:extLst>
                         <a:ext uri="{28A0092B-C50C-407E-A947-70E740481C1C}">
                           <a14:useLocalDpi xmlns:a14="http://schemas.microsoft.com/office/drawing/2010/main" val="0"/>
@@ -122,13 +122,214 @@
       </w:pPr>
     </w:p>
     <w:sectPr>
+      <w:headerReference w:type="even" r:id="rId7"/>
+      <w:headerReference w:type="default" r:id="rId8"/>
+      <w:footerReference w:type="even" r:id="rId9"/>
+      <w:footerReference w:type="default" r:id="rId10"/>
+      <w:headerReference w:type="first" r:id="rId11"/>
+      <w:footerReference w:type="first" r:id="rId12"/>
       <w:pgSz w:w="11906" w:h="16838"/>
-      <w:pgMar w:top="1417" w:right="1417" w:bottom="1417" w:left="1417" w:header="708" w:footer="708" w:gutter="0"/>
+      <w:pgMar w:top="1418" w:right="1418" w:bottom="1418" w:left="1418" w:header="709" w:footer="709" w:gutter="0"/>
       <w:cols w:space="708"/>
       <w:docGrid w:linePitch="360"/>
     </w:sectPr>
   </w:body>
 </w:document>
+</file>
+
+<file path=word/endnotes.xml><?xml version="1.0" encoding="utf-8"?>
+<w:endnotes xmlns:wpc="http://schemas.microsoft.com/office/word/2010/wordprocessingCanvas" xmlns:cx="http://schemas.microsoft.com/office/drawing/2014/chartex" xmlns:cx1="http://schemas.microsoft.com/office/drawing/2015/9/8/chartex" xmlns:cx2="http://schemas.microsoft.com/office/drawing/2015/10/21/chartex" xmlns:cx3="http://schemas.microsoft.com/office/drawing/2016/5/9/chartex" xmlns:cx4="http://schemas.microsoft.com/office/drawing/2016/5/10/chartex" xmlns:cx5="http://schemas.microsoft.com/office/drawing/2016/5/11/chartex" xmlns:cx6="http://schemas.microsoft.com/office/drawing/2016/5/12/chartex" xmlns:cx7="http://schemas.microsoft.com/office/drawing/2016/5/13/chartex" xmlns:cx8="http://schemas.microsoft.com/office/drawing/2016/5/14/chartex" xmlns:mc="http://schemas.openxmlformats.org/markup-compatibility/2006" xmlns:aink="http://schemas.microsoft.com/office/drawing/2016/ink" xmlns:am3d="http://schemas.microsoft.com/office/drawing/2017/model3d" xmlns:o="urn:schemas-microsoft-com:office:office" xmlns:oel="http://schemas.microsoft.com/office/2019/extlst" xmlns:r="http://schemas.openxmlformats.org/officeDocument/2006/relationships" xmlns:m="http://schemas.openxmlformats.org/officeDocument/2006/math" xmlns:v="urn:schemas-microsoft-com:vml" xmlns:wp14="http://schemas.microsoft.com/office/word/2010/wordprocessingDrawing" xmlns:wp="http://schemas.openxmlformats.org/drawingml/2006/wordprocessingDrawing" xmlns:w10="urn:schemas-microsoft-com:office:word" xmlns:w="http://schemas.openxmlformats.org/wordprocessingml/2006/main" xmlns:w14="http://schemas.microsoft.com/office/word/2010/wordml" xmlns:w15="http://schemas.microsoft.com/office/word/2012/wordml" xmlns:w16cex="http://schemas.microsoft.com/office/word/2018/wordml/cex" xmlns:w16cid="http://schemas.microsoft.com/office/word/2016/wordml/cid" xmlns:w16="http://schemas.microsoft.com/office/word/2018/wordml" xmlns:w16du="http://schemas.microsoft.com/office/word/2023/wordml/word16du" xmlns:w16sdtdh="http://schemas.microsoft.com/office/word/2020/wordml/sdtdatahash" xmlns:w16se="http://schemas.microsoft.com/office/word/2015/wordml/symex" xmlns:wpg="http://schemas.microsoft.com/office/word/2010/wordprocessingGroup" xmlns:wpi="http://schemas.microsoft.com/office/word/2010/wordprocessingInk" xmlns:wne="http://schemas.microsoft.com/office/word/2006/wordml" xmlns:wps="http://schemas.microsoft.com/office/word/2010/wordprocessingShape" mc:Ignorable="w14 w15 w16se w16cid w16 w16cex w16sdtdh w16du wp14">
+  <w:endnote w:type="separator" w:id="-1">
+    <w:p>
+      <w:r>
+        <w:separator/>
+      </w:r>
+    </w:p>
+  </w:endnote>
+  <w:endnote w:type="continuationSeparator" w:id="0">
+    <w:p>
+      <w:r>
+        <w:continuationSeparator/>
+      </w:r>
+    </w:p>
+  </w:endnote>
+</w:endnotes>
+</file>
+
+<file path=word/footer1.xml><?xml version="1.0" encoding="utf-8"?>
+<w:ftr xmlns:wpc="http://schemas.microsoft.com/office/word/2010/wordprocessingCanvas" xmlns:cx="http://schemas.microsoft.com/office/drawing/2014/chartex" xmlns:cx1="http://schemas.microsoft.com/office/drawing/2015/9/8/chartex" xmlns:cx2="http://schemas.microsoft.com/office/drawing/2015/10/21/chartex" xmlns:cx3="http://schemas.microsoft.com/office/drawing/2016/5/9/chartex" xmlns:cx4="http://schemas.microsoft.com/office/drawing/2016/5/10/chartex" xmlns:cx5="http://schemas.microsoft.com/office/drawing/2016/5/11/chartex" xmlns:cx6="http://schemas.microsoft.com/office/drawing/2016/5/12/chartex" xmlns:cx7="http://schemas.microsoft.com/office/drawing/2016/5/13/chartex" xmlns:cx8="http://schemas.microsoft.com/office/drawing/2016/5/14/chartex" xmlns:mc="http://schemas.openxmlformats.org/markup-compatibility/2006" xmlns:aink="http://schemas.microsoft.com/office/drawing/2016/ink" xmlns:am3d="http://schemas.microsoft.com/office/drawing/2017/model3d" xmlns:o="urn:schemas-microsoft-com:office:office" xmlns:oel="http://schemas.microsoft.com/office/2019/extlst" xmlns:r="http://schemas.openxmlformats.org/officeDocument/2006/relationships" xmlns:m="http://schemas.openxmlformats.org/officeDocument/2006/math" xmlns:v="urn:schemas-microsoft-com:vml" xmlns:wp14="http://schemas.microsoft.com/office/word/2010/wordprocessingDrawing" xmlns:wp="http://schemas.openxmlformats.org/drawingml/2006/wordprocessingDrawing" xmlns:w10="urn:schemas-microsoft-com:office:word" xmlns:w="http://schemas.openxmlformats.org/wordprocessingml/2006/main" xmlns:w14="http://schemas.microsoft.com/office/word/2010/wordml" xmlns:w15="http://schemas.microsoft.com/office/word/2012/wordml" xmlns:w16cex="http://schemas.microsoft.com/office/word/2018/wordml/cex" xmlns:w16cid="http://schemas.microsoft.com/office/word/2016/wordml/cid" xmlns:w16="http://schemas.microsoft.com/office/word/2018/wordml" xmlns:w16du="http://schemas.microsoft.com/office/word/2023/wordml/word16du" xmlns:w16sdtdh="http://schemas.microsoft.com/office/word/2020/wordml/sdtdatahash" xmlns:w16se="http://schemas.microsoft.com/office/word/2015/wordml/symex" xmlns:wpg="http://schemas.microsoft.com/office/word/2010/wordprocessingGroup" xmlns:wpi="http://schemas.microsoft.com/office/word/2010/wordprocessingInk" xmlns:wne="http://schemas.microsoft.com/office/word/2006/wordml" xmlns:wps="http://schemas.microsoft.com/office/word/2010/wordprocessingShape" mc:Ignorable="w14 w15 w16se w16cid w16 w16cex w16sdtdh w16du wp14">
+  <w:sdt>
+    <w:sdtPr>
+      <w:rPr>
+        <w:rStyle w:val="Numrodepage"/>
+      </w:rPr>
+      <w:id w:val="865098702"/>
+      <w:docPartObj>
+        <w:docPartGallery w:val="Page Numbers (Bottom of Page)"/>
+        <w:docPartUnique/>
+      </w:docPartObj>
+    </w:sdtPr>
+    <w:sdtContent>
+      <w:p>
+        <w:pPr>
+          <w:pStyle w:val="Pieddepage"/>
+          <w:framePr w:wrap="none" w:vAnchor="text" w:hAnchor="margin" w:xAlign="right" w:y="1"/>
+          <w:rPr>
+            <w:rStyle w:val="Numrodepage"/>
+          </w:rPr>
+        </w:pPr>
+        <w:r>
+          <w:rPr>
+            <w:rStyle w:val="Numrodepage"/>
+          </w:rPr>
+          <w:fldChar w:fldCharType="begin"/>
+        </w:r>
+        <w:r>
+          <w:rPr>
+            <w:rStyle w:val="Numrodepage"/>
+          </w:rPr>
+          <w:instrText xml:space="preserve"> PAGE </w:instrText>
+        </w:r>
+        <w:r>
+          <w:rPr>
+            <w:rStyle w:val="Numrodepage"/>
+          </w:rPr>
+          <w:fldChar w:fldCharType="end"/>
+        </w:r>
+      </w:p>
+    </w:sdtContent>
+  </w:sdt>
+  <w:p>
+    <w:pPr>
+      <w:pStyle w:val="Pieddepage"/>
+      <w:ind w:right="360"/>
+    </w:pPr>
+  </w:p>
+</w:ftr>
+</file>
+
+<file path=word/footer2.xml><?xml version="1.0" encoding="utf-8"?>
+<w:ftr xmlns:wpc="http://schemas.microsoft.com/office/word/2010/wordprocessingCanvas" xmlns:cx="http://schemas.microsoft.com/office/drawing/2014/chartex" xmlns:cx1="http://schemas.microsoft.com/office/drawing/2015/9/8/chartex" xmlns:cx2="http://schemas.microsoft.com/office/drawing/2015/10/21/chartex" xmlns:cx3="http://schemas.microsoft.com/office/drawing/2016/5/9/chartex" xmlns:cx4="http://schemas.microsoft.com/office/drawing/2016/5/10/chartex" xmlns:cx5="http://schemas.microsoft.com/office/drawing/2016/5/11/chartex" xmlns:cx6="http://schemas.microsoft.com/office/drawing/2016/5/12/chartex" xmlns:cx7="http://schemas.microsoft.com/office/drawing/2016/5/13/chartex" xmlns:cx8="http://schemas.microsoft.com/office/drawing/2016/5/14/chartex" xmlns:mc="http://schemas.openxmlformats.org/markup-compatibility/2006" xmlns:aink="http://schemas.microsoft.com/office/drawing/2016/ink" xmlns:am3d="http://schemas.microsoft.com/office/drawing/2017/model3d" xmlns:o="urn:schemas-microsoft-com:office:office" xmlns:oel="http://schemas.microsoft.com/office/2019/extlst" xmlns:r="http://schemas.openxmlformats.org/officeDocument/2006/relationships" xmlns:m="http://schemas.openxmlformats.org/officeDocument/2006/math" xmlns:v="urn:schemas-microsoft-com:vml" xmlns:wp14="http://schemas.microsoft.com/office/word/2010/wordprocessingDrawing" xmlns:wp="http://schemas.openxmlformats.org/drawingml/2006/wordprocessingDrawing" xmlns:w10="urn:schemas-microsoft-com:office:word" xmlns:w="http://schemas.openxmlformats.org/wordprocessingml/2006/main" xmlns:w14="http://schemas.microsoft.com/office/word/2010/wordml" xmlns:w15="http://schemas.microsoft.com/office/word/2012/wordml" xmlns:w16cex="http://schemas.microsoft.com/office/word/2018/wordml/cex" xmlns:w16cid="http://schemas.microsoft.com/office/word/2016/wordml/cid" xmlns:w16="http://schemas.microsoft.com/office/word/2018/wordml" xmlns:w16du="http://schemas.microsoft.com/office/word/2023/wordml/word16du" xmlns:w16sdtdh="http://schemas.microsoft.com/office/word/2020/wordml/sdtdatahash" xmlns:w16se="http://schemas.microsoft.com/office/word/2015/wordml/symex" xmlns:wpg="http://schemas.microsoft.com/office/word/2010/wordprocessingGroup" xmlns:wpi="http://schemas.microsoft.com/office/word/2010/wordprocessingInk" xmlns:wne="http://schemas.microsoft.com/office/word/2006/wordml" xmlns:wps="http://schemas.microsoft.com/office/word/2010/wordprocessingShape" mc:Ignorable="w14 w15 w16se w16cid w16 w16cex w16sdtdh w16du wp14">
+  <w:sdt>
+    <w:sdtPr>
+      <w:rPr>
+        <w:rStyle w:val="Numrodepage"/>
+      </w:rPr>
+      <w:id w:val="1402802565"/>
+      <w:docPartObj>
+        <w:docPartGallery w:val="Page Numbers (Bottom of Page)"/>
+        <w:docPartUnique/>
+      </w:docPartObj>
+    </w:sdtPr>
+    <w:sdtContent>
+      <w:p>
+        <w:pPr>
+          <w:pStyle w:val="Pieddepage"/>
+          <w:framePr w:wrap="none" w:vAnchor="text" w:hAnchor="margin" w:xAlign="right" w:y="1"/>
+          <w:rPr>
+            <w:rStyle w:val="Numrodepage"/>
+          </w:rPr>
+        </w:pPr>
+        <w:r>
+          <w:rPr>
+            <w:rStyle w:val="Numrodepage"/>
+          </w:rPr>
+          <w:fldChar w:fldCharType="begin"/>
+        </w:r>
+        <w:r>
+          <w:rPr>
+            <w:rStyle w:val="Numrodepage"/>
+          </w:rPr>
+          <w:instrText xml:space="preserve"> PAGE </w:instrText>
+        </w:r>
+        <w:r>
+          <w:rPr>
+            <w:rStyle w:val="Numrodepage"/>
+          </w:rPr>
+          <w:fldChar w:fldCharType="separate"/>
+        </w:r>
+        <w:r>
+          <w:rPr>
+            <w:rStyle w:val="Numrodepage"/>
+            <w:noProof/>
+          </w:rPr>
+          <w:t>1</w:t>
+        </w:r>
+        <w:r>
+          <w:rPr>
+            <w:rStyle w:val="Numrodepage"/>
+          </w:rPr>
+          <w:fldChar w:fldCharType="end"/>
+        </w:r>
+      </w:p>
+    </w:sdtContent>
+  </w:sdt>
+  <w:p>
+    <w:pPr>
+      <w:pStyle w:val="Pieddepage"/>
+      <w:ind w:right="360"/>
+    </w:pPr>
+  </w:p>
+</w:ftr>
+</file>
+
+<file path=word/footer3.xml><?xml version="1.0" encoding="utf-8"?>
+<w:ftr xmlns:wpc="http://schemas.microsoft.com/office/word/2010/wordprocessingCanvas" xmlns:cx="http://schemas.microsoft.com/office/drawing/2014/chartex" xmlns:cx1="http://schemas.microsoft.com/office/drawing/2015/9/8/chartex" xmlns:cx2="http://schemas.microsoft.com/office/drawing/2015/10/21/chartex" xmlns:cx3="http://schemas.microsoft.com/office/drawing/2016/5/9/chartex" xmlns:cx4="http://schemas.microsoft.com/office/drawing/2016/5/10/chartex" xmlns:cx5="http://schemas.microsoft.com/office/drawing/2016/5/11/chartex" xmlns:cx6="http://schemas.microsoft.com/office/drawing/2016/5/12/chartex" xmlns:cx7="http://schemas.microsoft.com/office/drawing/2016/5/13/chartex" xmlns:cx8="http://schemas.microsoft.com/office/drawing/2016/5/14/chartex" xmlns:mc="http://schemas.openxmlformats.org/markup-compatibility/2006" xmlns:aink="http://schemas.microsoft.com/office/drawing/2016/ink" xmlns:am3d="http://schemas.microsoft.com/office/drawing/2017/model3d" xmlns:o="urn:schemas-microsoft-com:office:office" xmlns:oel="http://schemas.microsoft.com/office/2019/extlst" xmlns:r="http://schemas.openxmlformats.org/officeDocument/2006/relationships" xmlns:m="http://schemas.openxmlformats.org/officeDocument/2006/math" xmlns:v="urn:schemas-microsoft-com:vml" xmlns:wp14="http://schemas.microsoft.com/office/word/2010/wordprocessingDrawing" xmlns:wp="http://schemas.openxmlformats.org/drawingml/2006/wordprocessingDrawing" xmlns:w10="urn:schemas-microsoft-com:office:word" xmlns:w="http://schemas.openxmlformats.org/wordprocessingml/2006/main" xmlns:w14="http://schemas.microsoft.com/office/word/2010/wordml" xmlns:w15="http://schemas.microsoft.com/office/word/2012/wordml" xmlns:w16cex="http://schemas.microsoft.com/office/word/2018/wordml/cex" xmlns:w16cid="http://schemas.microsoft.com/office/word/2016/wordml/cid" xmlns:w16="http://schemas.microsoft.com/office/word/2018/wordml" xmlns:w16du="http://schemas.microsoft.com/office/word/2023/wordml/word16du" xmlns:w16sdtdh="http://schemas.microsoft.com/office/word/2020/wordml/sdtdatahash" xmlns:w16se="http://schemas.microsoft.com/office/word/2015/wordml/symex" xmlns:wpg="http://schemas.microsoft.com/office/word/2010/wordprocessingGroup" xmlns:wpi="http://schemas.microsoft.com/office/word/2010/wordprocessingInk" xmlns:wne="http://schemas.microsoft.com/office/word/2006/wordml" xmlns:wps="http://schemas.microsoft.com/office/word/2010/wordprocessingShape" mc:Ignorable="w14 w15 w16se w16cid w16 w16cex w16sdtdh w16du wp14">
+  <w:p>
+    <w:pPr>
+      <w:pStyle w:val="Pieddepage"/>
+    </w:pPr>
+  </w:p>
+</w:ftr>
+</file>
+
+<file path=word/footnotes.xml><?xml version="1.0" encoding="utf-8"?>
+<w:footnotes xmlns:wpc="http://schemas.microsoft.com/office/word/2010/wordprocessingCanvas" xmlns:cx="http://schemas.microsoft.com/office/drawing/2014/chartex" xmlns:cx1="http://schemas.microsoft.com/office/drawing/2015/9/8/chartex" xmlns:cx2="http://schemas.microsoft.com/office/drawing/2015/10/21/chartex" xmlns:cx3="http://schemas.microsoft.com/office/drawing/2016/5/9/chartex" xmlns:cx4="http://schemas.microsoft.com/office/drawing/2016/5/10/chartex" xmlns:cx5="http://schemas.microsoft.com/office/drawing/2016/5/11/chartex" xmlns:cx6="http://schemas.microsoft.com/office/drawing/2016/5/12/chartex" xmlns:cx7="http://schemas.microsoft.com/office/drawing/2016/5/13/chartex" xmlns:cx8="http://schemas.microsoft.com/office/drawing/2016/5/14/chartex" xmlns:mc="http://schemas.openxmlformats.org/markup-compatibility/2006" xmlns:aink="http://schemas.microsoft.com/office/drawing/2016/ink" xmlns:am3d="http://schemas.microsoft.com/office/drawing/2017/model3d" xmlns:o="urn:schemas-microsoft-com:office:office" xmlns:oel="http://schemas.microsoft.com/office/2019/extlst" xmlns:r="http://schemas.openxmlformats.org/officeDocument/2006/relationships" xmlns:m="http://schemas.openxmlformats.org/officeDocument/2006/math" xmlns:v="urn:schemas-microsoft-com:vml" xmlns:wp14="http://schemas.microsoft.com/office/word/2010/wordprocessingDrawing" xmlns:wp="http://schemas.openxmlformats.org/drawingml/2006/wordprocessingDrawing" xmlns:w10="urn:schemas-microsoft-com:office:word" xmlns:w="http://schemas.openxmlformats.org/wordprocessingml/2006/main" xmlns:w14="http://schemas.microsoft.com/office/word/2010/wordml" xmlns:w15="http://schemas.microsoft.com/office/word/2012/wordml" xmlns:w16cex="http://schemas.microsoft.com/office/word/2018/wordml/cex" xmlns:w16cid="http://schemas.microsoft.com/office/word/2016/wordml/cid" xmlns:w16="http://schemas.microsoft.com/office/word/2018/wordml" xmlns:w16du="http://schemas.microsoft.com/office/word/2023/wordml/word16du" xmlns:w16sdtdh="http://schemas.microsoft.com/office/word/2020/wordml/sdtdatahash" xmlns:w16se="http://schemas.microsoft.com/office/word/2015/wordml/symex" xmlns:wpg="http://schemas.microsoft.com/office/word/2010/wordprocessingGroup" xmlns:wpi="http://schemas.microsoft.com/office/word/2010/wordprocessingInk" xmlns:wne="http://schemas.microsoft.com/office/word/2006/wordml" xmlns:wps="http://schemas.microsoft.com/office/word/2010/wordprocessingShape" mc:Ignorable="w14 w15 w16se w16cid w16 w16cex w16sdtdh w16du wp14">
+  <w:footnote w:type="separator" w:id="-1">
+    <w:p>
+      <w:r>
+        <w:separator/>
+      </w:r>
+    </w:p>
+  </w:footnote>
+  <w:footnote w:type="continuationSeparator" w:id="0">
+    <w:p>
+      <w:r>
+        <w:continuationSeparator/>
+      </w:r>
+    </w:p>
+  </w:footnote>
+</w:footnotes>
+</file>
+
+<file path=word/header1.xml><?xml version="1.0" encoding="utf-8"?>
+<w:hdr xmlns:wpc="http://schemas.microsoft.com/office/word/2010/wordprocessingCanvas" xmlns:cx="http://schemas.microsoft.com/office/drawing/2014/chartex" xmlns:cx1="http://schemas.microsoft.com/office/drawing/2015/9/8/chartex" xmlns:cx2="http://schemas.microsoft.com/office/drawing/2015/10/21/chartex" xmlns:cx3="http://schemas.microsoft.com/office/drawing/2016/5/9/chartex" xmlns:cx4="http://schemas.microsoft.com/office/drawing/2016/5/10/chartex" xmlns:cx5="http://schemas.microsoft.com/office/drawing/2016/5/11/chartex" xmlns:cx6="http://schemas.microsoft.com/office/drawing/2016/5/12/chartex" xmlns:cx7="http://schemas.microsoft.com/office/drawing/2016/5/13/chartex" xmlns:cx8="http://schemas.microsoft.com/office/drawing/2016/5/14/chartex" xmlns:mc="http://schemas.openxmlformats.org/markup-compatibility/2006" xmlns:aink="http://schemas.microsoft.com/office/drawing/2016/ink" xmlns:am3d="http://schemas.microsoft.com/office/drawing/2017/model3d" xmlns:o="urn:schemas-microsoft-com:office:office" xmlns:oel="http://schemas.microsoft.com/office/2019/extlst" xmlns:r="http://schemas.openxmlformats.org/officeDocument/2006/relationships" xmlns:m="http://schemas.openxmlformats.org/officeDocument/2006/math" xmlns:v="urn:schemas-microsoft-com:vml" xmlns:wp14="http://schemas.microsoft.com/office/word/2010/wordprocessingDrawing" xmlns:wp="http://schemas.openxmlformats.org/drawingml/2006/wordprocessingDrawing" xmlns:w10="urn:schemas-microsoft-com:office:word" xmlns:w="http://schemas.openxmlformats.org/wordprocessingml/2006/main" xmlns:w14="http://schemas.microsoft.com/office/word/2010/wordml" xmlns:w15="http://schemas.microsoft.com/office/word/2012/wordml" xmlns:w16cex="http://schemas.microsoft.com/office/word/2018/wordml/cex" xmlns:w16cid="http://schemas.microsoft.com/office/word/2016/wordml/cid" xmlns:w16="http://schemas.microsoft.com/office/word/2018/wordml" xmlns:w16du="http://schemas.microsoft.com/office/word/2023/wordml/word16du" xmlns:w16sdtdh="http://schemas.microsoft.com/office/word/2020/wordml/sdtdatahash" xmlns:w16se="http://schemas.microsoft.com/office/word/2015/wordml/symex" xmlns:wpg="http://schemas.microsoft.com/office/word/2010/wordprocessingGroup" xmlns:wpi="http://schemas.microsoft.com/office/word/2010/wordprocessingInk" xmlns:wne="http://schemas.microsoft.com/office/word/2006/wordml" xmlns:wps="http://schemas.microsoft.com/office/word/2010/wordprocessingShape" mc:Ignorable="w14 w15 w16se w16cid w16 w16cex w16sdtdh w16du wp14">
+  <w:p>
+    <w:pPr>
+      <w:pStyle w:val="En-tte"/>
+    </w:pPr>
+  </w:p>
+</w:hdr>
+</file>
+
+<file path=word/header2.xml><?xml version="1.0" encoding="utf-8"?>
+<w:hdr xmlns:wpc="http://schemas.microsoft.com/office/word/2010/wordprocessingCanvas" xmlns:cx="http://schemas.microsoft.com/office/drawing/2014/chartex" xmlns:cx1="http://schemas.microsoft.com/office/drawing/2015/9/8/chartex" xmlns:cx2="http://schemas.microsoft.com/office/drawing/2015/10/21/chartex" xmlns:cx3="http://schemas.microsoft.com/office/drawing/2016/5/9/chartex" xmlns:cx4="http://schemas.microsoft.com/office/drawing/2016/5/10/chartex" xmlns:cx5="http://schemas.microsoft.com/office/drawing/2016/5/11/chartex" xmlns:cx6="http://schemas.microsoft.com/office/drawing/2016/5/12/chartex" xmlns:cx7="http://schemas.microsoft.com/office/drawing/2016/5/13/chartex" xmlns:cx8="http://schemas.microsoft.com/office/drawing/2016/5/14/chartex" xmlns:mc="http://schemas.openxmlformats.org/markup-compatibility/2006" xmlns:aink="http://schemas.microsoft.com/office/drawing/2016/ink" xmlns:am3d="http://schemas.microsoft.com/office/drawing/2017/model3d" xmlns:o="urn:schemas-microsoft-com:office:office" xmlns:oel="http://schemas.microsoft.com/office/2019/extlst" xmlns:r="http://schemas.openxmlformats.org/officeDocument/2006/relationships" xmlns:m="http://schemas.openxmlformats.org/officeDocument/2006/math" xmlns:v="urn:schemas-microsoft-com:vml" xmlns:wp14="http://schemas.microsoft.com/office/word/2010/wordprocessingDrawing" xmlns:wp="http://schemas.openxmlformats.org/drawingml/2006/wordprocessingDrawing" xmlns:w10="urn:schemas-microsoft-com:office:word" xmlns:w="http://schemas.openxmlformats.org/wordprocessingml/2006/main" xmlns:w14="http://schemas.microsoft.com/office/word/2010/wordml" xmlns:w15="http://schemas.microsoft.com/office/word/2012/wordml" xmlns:w16cex="http://schemas.microsoft.com/office/word/2018/wordml/cex" xmlns:w16cid="http://schemas.microsoft.com/office/word/2016/wordml/cid" xmlns:w16="http://schemas.microsoft.com/office/word/2018/wordml" xmlns:w16du="http://schemas.microsoft.com/office/word/2023/wordml/word16du" xmlns:w16sdtdh="http://schemas.microsoft.com/office/word/2020/wordml/sdtdatahash" xmlns:w16se="http://schemas.microsoft.com/office/word/2015/wordml/symex" xmlns:wpg="http://schemas.microsoft.com/office/word/2010/wordprocessingGroup" xmlns:wpi="http://schemas.microsoft.com/office/word/2010/wordprocessingInk" xmlns:wne="http://schemas.microsoft.com/office/word/2006/wordml" xmlns:wps="http://schemas.microsoft.com/office/word/2010/wordprocessingShape" mc:Ignorable="w14 w15 w16se w16cid w16 w16cex w16sdtdh w16du wp14">
+  <w:p>
+    <w:pPr>
+      <w:pStyle w:val="En-tte"/>
+    </w:pPr>
+  </w:p>
+</w:hdr>
+</file>
+
+<file path=word/header3.xml><?xml version="1.0" encoding="utf-8"?>
+<w:hdr xmlns:wpc="http://schemas.microsoft.com/office/word/2010/wordprocessingCanvas" xmlns:cx="http://schemas.microsoft.com/office/drawing/2014/chartex" xmlns:cx1="http://schemas.microsoft.com/office/drawing/2015/9/8/chartex" xmlns:cx2="http://schemas.microsoft.com/office/drawing/2015/10/21/chartex" xmlns:cx3="http://schemas.microsoft.com/office/drawing/2016/5/9/chartex" xmlns:cx4="http://schemas.microsoft.com/office/drawing/2016/5/10/chartex" xmlns:cx5="http://schemas.microsoft.com/office/drawing/2016/5/11/chartex" xmlns:cx6="http://schemas.microsoft.com/office/drawing/2016/5/12/chartex" xmlns:cx7="http://schemas.microsoft.com/office/drawing/2016/5/13/chartex" xmlns:cx8="http://schemas.microsoft.com/office/drawing/2016/5/14/chartex" xmlns:mc="http://schemas.openxmlformats.org/markup-compatibility/2006" xmlns:aink="http://schemas.microsoft.com/office/drawing/2016/ink" xmlns:am3d="http://schemas.microsoft.com/office/drawing/2017/model3d" xmlns:o="urn:schemas-microsoft-com:office:office" xmlns:oel="http://schemas.microsoft.com/office/2019/extlst" xmlns:r="http://schemas.openxmlformats.org/officeDocument/2006/relationships" xmlns:m="http://schemas.openxmlformats.org/officeDocument/2006/math" xmlns:v="urn:schemas-microsoft-com:vml" xmlns:wp14="http://schemas.microsoft.com/office/word/2010/wordprocessingDrawing" xmlns:wp="http://schemas.openxmlformats.org/drawingml/2006/wordprocessingDrawing" xmlns:w10="urn:schemas-microsoft-com:office:word" xmlns:w="http://schemas.openxmlformats.org/wordprocessingml/2006/main" xmlns:w14="http://schemas.microsoft.com/office/word/2010/wordml" xmlns:w15="http://schemas.microsoft.com/office/word/2012/wordml" xmlns:w16cex="http://schemas.microsoft.com/office/word/2018/wordml/cex" xmlns:w16cid="http://schemas.microsoft.com/office/word/2016/wordml/cid" xmlns:w16="http://schemas.microsoft.com/office/word/2018/wordml" xmlns:w16du="http://schemas.microsoft.com/office/word/2023/wordml/word16du" xmlns:w16sdtdh="http://schemas.microsoft.com/office/word/2020/wordml/sdtdatahash" xmlns:w16se="http://schemas.microsoft.com/office/word/2015/wordml/symex" xmlns:wpg="http://schemas.microsoft.com/office/word/2010/wordprocessingGroup" xmlns:wpi="http://schemas.microsoft.com/office/word/2010/wordprocessingInk" xmlns:wne="http://schemas.microsoft.com/office/word/2006/wordml" xmlns:wps="http://schemas.microsoft.com/office/word/2010/wordprocessingShape" mc:Ignorable="w14 w15 w16se w16cid w16 w16cex w16sdtdh w16du wp14">
+  <w:p>
+    <w:pPr>
+      <w:pStyle w:val="En-tte"/>
+    </w:pPr>
+  </w:p>
+</w:hdr>
 </file>
 
 <file path=word/styles.xml><?xml version="1.0" encoding="utf-8"?>
@@ -711,11 +912,11 @@
       <w:u w:val="single"/>
     </w:rPr>
   </w:style>
-  <w:style w:type="table" w:customStyle="1" w:styleId="STATable">
-    <w:name w:val="STA_Table"/>
+  <w:style w:type="table" w:customStyle="1" w:styleId="STATableboldh">
+    <w:name w:val="STA_Table_boldh"/>
     <w:basedOn w:val="TableauNormal"/>
     <w:uiPriority w:val="99"/>
-    <w:rsid w:val="004B2524"/>
+    <w:rsid w:val="00BB14A6"/>
     <w:rPr>
       <w:rFonts w:ascii="Courier New" w:hAnsi="Courier New"/>
       <w:sz w:val="20"/>
@@ -726,6 +927,20 @@
         <w:bottom w:val="single" w:sz="4" w:space="0" w:color="auto"/>
       </w:tblBorders>
     </w:tblPr>
+    <w:tblStylePr w:type="firstRow">
+      <w:rPr>
+        <w:rFonts w:ascii="Courier New" w:hAnsi="Courier New"/>
+        <w:b/>
+        <w:sz w:val="20"/>
+      </w:rPr>
+      <w:tblPr/>
+      <w:tcPr>
+        <w:tcBorders>
+          <w:bottom w:val="single" w:sz="4" w:space="0" w:color="auto"/>
+          <w:insideH w:val="nil"/>
+        </w:tcBorders>
+      </w:tcPr>
+    </w:tblStylePr>
   </w:style>
   <w:style w:type="table" w:customStyle="1" w:styleId="metatable">
     <w:name w:val="meta_table"/>
@@ -742,6 +957,72 @@
         <w:insideV w:val="single" w:sz="4" w:space="0" w:color="auto"/>
       </w:tblBorders>
     </w:tblPr>
+  </w:style>
+  <w:style w:type="table" w:customStyle="1" w:styleId="STATable">
+    <w:name w:val="STA_Table"/>
+    <w:basedOn w:val="TableauNormal"/>
+    <w:uiPriority w:val="99"/>
+    <w:rsid w:val="00C21EFE"/>
+    <w:rPr>
+      <w:rFonts w:ascii="Courier New" w:hAnsi="Courier New"/>
+      <w:sz w:val="20"/>
+    </w:rPr>
+    <w:tblPr>
+      <w:tblBorders>
+        <w:top w:val="single" w:sz="4" w:space="0" w:color="auto"/>
+        <w:bottom w:val="single" w:sz="4" w:space="0" w:color="auto"/>
+      </w:tblBorders>
+    </w:tblPr>
+  </w:style>
+  <w:style w:type="paragraph" w:styleId="En-tte">
+    <w:name w:val="header"/>
+    <w:basedOn w:val="Normal"/>
+    <w:link w:val="En-tteCar"/>
+    <w:uiPriority w:val="99"/>
+    <w:unhideWhenUsed/>
+    <w:rsid w:val="00156BB8"/>
+    <w:pPr>
+      <w:tabs>
+        <w:tab w:val="center" w:pos="4536"/>
+        <w:tab w:val="right" w:pos="9072"/>
+      </w:tabs>
+    </w:pPr>
+  </w:style>
+  <w:style w:type="character" w:customStyle="1" w:styleId="En-tteCar">
+    <w:name w:val="En-tête Car"/>
+    <w:basedOn w:val="Policepardfaut"/>
+    <w:link w:val="En-tte"/>
+    <w:uiPriority w:val="99"/>
+    <w:rsid w:val="00156BB8"/>
+  </w:style>
+  <w:style w:type="paragraph" w:styleId="Pieddepage">
+    <w:name w:val="footer"/>
+    <w:basedOn w:val="Normal"/>
+    <w:link w:val="PieddepageCar"/>
+    <w:uiPriority w:val="99"/>
+    <w:unhideWhenUsed/>
+    <w:rsid w:val="00156BB8"/>
+    <w:pPr>
+      <w:tabs>
+        <w:tab w:val="center" w:pos="4536"/>
+        <w:tab w:val="right" w:pos="9072"/>
+      </w:tabs>
+    </w:pPr>
+  </w:style>
+  <w:style w:type="character" w:customStyle="1" w:styleId="PieddepageCar">
+    <w:name w:val="Pied de page Car"/>
+    <w:basedOn w:val="Policepardfaut"/>
+    <w:link w:val="Pieddepage"/>
+    <w:uiPriority w:val="99"/>
+    <w:rsid w:val="00156BB8"/>
+  </w:style>
+  <w:style w:type="character" w:styleId="Numrodepage">
+    <w:name w:val="page number"/>
+    <w:basedOn w:val="Policepardfaut"/>
+    <w:uiPriority w:val="99"/>
+    <w:semiHidden/>
+    <w:unhideWhenUsed/>
+    <w:rsid w:val="00D21C9F"/>
   </w:style>
 </w:styles>
 </file>

</xml_diff>

<commit_message>
Small changed to STA template Logo in header
</commit_message>
<xml_diff>
--- a/inst/apps/stabrapp/reports/STA_Model.docx
+++ b/inst/apps/stabrapp/reports/STA_Model.docx
@@ -12,71 +12,6 @@
         </w:rPr>
       </w:pPr>
       <w:bookmarkStart w:id="0" w:name="_Toc191484298"/>
-      <w:r>
-        <w:rPr>
-          <w:b/>
-          <w:bCs/>
-          <w:noProof/>
-          <w:sz w:val="36"/>
-          <w:szCs w:val="36"/>
-          <w:lang w:val="en-US"/>
-        </w:rPr>
-        <w:drawing>
-          <wp:anchor distT="0" distB="0" distL="114300" distR="114300" simplePos="0" relativeHeight="251658240" behindDoc="0" locked="0" layoutInCell="1" allowOverlap="1">
-            <wp:simplePos x="0" y="0"/>
-            <wp:positionH relativeFrom="column">
-              <wp:posOffset>-835627</wp:posOffset>
-            </wp:positionH>
-            <wp:positionV relativeFrom="paragraph">
-              <wp:posOffset>-883753</wp:posOffset>
-            </wp:positionV>
-            <wp:extent cx="663860" cy="770021"/>
-            <wp:effectExtent l="0" t="0" r="0" b="5080"/>
-            <wp:wrapNone/>
-            <wp:docPr id="1333390786" name="Image 1"/>
-            <wp:cNvGraphicFramePr>
-              <a:graphicFrameLocks xmlns:a="http://schemas.openxmlformats.org/drawingml/2006/main" noChangeAspect="1"/>
-            </wp:cNvGraphicFramePr>
-            <a:graphic xmlns:a="http://schemas.openxmlformats.org/drawingml/2006/main">
-              <a:graphicData uri="http://schemas.openxmlformats.org/drawingml/2006/picture">
-                <pic:pic xmlns:pic="http://schemas.openxmlformats.org/drawingml/2006/picture">
-                  <pic:nvPicPr>
-                    <pic:cNvPr id="1333390786" name="Image 1333390786"/>
-                    <pic:cNvPicPr/>
-                  </pic:nvPicPr>
-                  <pic:blipFill>
-                    <a:blip r:embed="rId6" cstate="print">
-                      <a:extLst>
-                        <a:ext uri="{28A0092B-C50C-407E-A947-70E740481C1C}">
-                          <a14:useLocalDpi xmlns:a14="http://schemas.microsoft.com/office/drawing/2010/main" val="0"/>
-                        </a:ext>
-                      </a:extLst>
-                    </a:blip>
-                    <a:stretch>
-                      <a:fillRect/>
-                    </a:stretch>
-                  </pic:blipFill>
-                  <pic:spPr>
-                    <a:xfrm>
-                      <a:off x="0" y="0"/>
-                      <a:ext cx="697758" cy="809339"/>
-                    </a:xfrm>
-                    <a:prstGeom prst="rect">
-                      <a:avLst/>
-                    </a:prstGeom>
-                  </pic:spPr>
-                </pic:pic>
-              </a:graphicData>
-            </a:graphic>
-            <wp14:sizeRelH relativeFrom="page">
-              <wp14:pctWidth>0</wp14:pctWidth>
-            </wp14:sizeRelH>
-            <wp14:sizeRelV relativeFrom="page">
-              <wp14:pctHeight>0</wp14:pctHeight>
-            </wp14:sizeRelV>
-          </wp:anchor>
-        </w:drawing>
-      </w:r>
       <w:r>
         <w:rPr>
           <w:b/>
@@ -122,12 +57,9 @@
       </w:pPr>
     </w:p>
     <w:sectPr>
-      <w:headerReference w:type="even" r:id="rId7"/>
-      <w:headerReference w:type="default" r:id="rId8"/>
-      <w:footerReference w:type="even" r:id="rId9"/>
-      <w:footerReference w:type="default" r:id="rId10"/>
-      <w:headerReference w:type="first" r:id="rId11"/>
-      <w:footerReference w:type="first" r:id="rId12"/>
+      <w:headerReference w:type="default" r:id="rId6"/>
+      <w:footerReference w:type="even" r:id="rId7"/>
+      <w:footerReference w:type="default" r:id="rId8"/>
       <w:pgSz w:w="11906" w:h="16838"/>
       <w:pgMar w:top="1418" w:right="1418" w:bottom="1418" w:left="1418" w:header="709" w:footer="709" w:gutter="0"/>
       <w:cols w:space="708"/>
@@ -273,16 +205,6 @@
 </w:ftr>
 </file>
 
-<file path=word/footer3.xml><?xml version="1.0" encoding="utf-8"?>
-<w:ftr xmlns:wpc="http://schemas.microsoft.com/office/word/2010/wordprocessingCanvas" xmlns:cx="http://schemas.microsoft.com/office/drawing/2014/chartex" xmlns:cx1="http://schemas.microsoft.com/office/drawing/2015/9/8/chartex" xmlns:cx2="http://schemas.microsoft.com/office/drawing/2015/10/21/chartex" xmlns:cx3="http://schemas.microsoft.com/office/drawing/2016/5/9/chartex" xmlns:cx4="http://schemas.microsoft.com/office/drawing/2016/5/10/chartex" xmlns:cx5="http://schemas.microsoft.com/office/drawing/2016/5/11/chartex" xmlns:cx6="http://schemas.microsoft.com/office/drawing/2016/5/12/chartex" xmlns:cx7="http://schemas.microsoft.com/office/drawing/2016/5/13/chartex" xmlns:cx8="http://schemas.microsoft.com/office/drawing/2016/5/14/chartex" xmlns:mc="http://schemas.openxmlformats.org/markup-compatibility/2006" xmlns:aink="http://schemas.microsoft.com/office/drawing/2016/ink" xmlns:am3d="http://schemas.microsoft.com/office/drawing/2017/model3d" xmlns:o="urn:schemas-microsoft-com:office:office" xmlns:oel="http://schemas.microsoft.com/office/2019/extlst" xmlns:r="http://schemas.openxmlformats.org/officeDocument/2006/relationships" xmlns:m="http://schemas.openxmlformats.org/officeDocument/2006/math" xmlns:v="urn:schemas-microsoft-com:vml" xmlns:wp14="http://schemas.microsoft.com/office/word/2010/wordprocessingDrawing" xmlns:wp="http://schemas.openxmlformats.org/drawingml/2006/wordprocessingDrawing" xmlns:w10="urn:schemas-microsoft-com:office:word" xmlns:w="http://schemas.openxmlformats.org/wordprocessingml/2006/main" xmlns:w14="http://schemas.microsoft.com/office/word/2010/wordml" xmlns:w15="http://schemas.microsoft.com/office/word/2012/wordml" xmlns:w16cex="http://schemas.microsoft.com/office/word/2018/wordml/cex" xmlns:w16cid="http://schemas.microsoft.com/office/word/2016/wordml/cid" xmlns:w16="http://schemas.microsoft.com/office/word/2018/wordml" xmlns:w16du="http://schemas.microsoft.com/office/word/2023/wordml/word16du" xmlns:w16sdtdh="http://schemas.microsoft.com/office/word/2020/wordml/sdtdatahash" xmlns:w16se="http://schemas.microsoft.com/office/word/2015/wordml/symex" xmlns:wpg="http://schemas.microsoft.com/office/word/2010/wordprocessingGroup" xmlns:wpi="http://schemas.microsoft.com/office/word/2010/wordprocessingInk" xmlns:wne="http://schemas.microsoft.com/office/word/2006/wordml" xmlns:wps="http://schemas.microsoft.com/office/word/2010/wordprocessingShape" mc:Ignorable="w14 w15 w16se w16cid w16 w16cex w16sdtdh w16du wp14">
-  <w:p>
-    <w:pPr>
-      <w:pStyle w:val="Pieddepage"/>
-    </w:pPr>
-  </w:p>
-</w:ftr>
-</file>
-
 <file path=word/footnotes.xml><?xml version="1.0" encoding="utf-8"?>
 <w:footnotes xmlns:wpc="http://schemas.microsoft.com/office/word/2010/wordprocessingCanvas" xmlns:cx="http://schemas.microsoft.com/office/drawing/2014/chartex" xmlns:cx1="http://schemas.microsoft.com/office/drawing/2015/9/8/chartex" xmlns:cx2="http://schemas.microsoft.com/office/drawing/2015/10/21/chartex" xmlns:cx3="http://schemas.microsoft.com/office/drawing/2016/5/9/chartex" xmlns:cx4="http://schemas.microsoft.com/office/drawing/2016/5/10/chartex" xmlns:cx5="http://schemas.microsoft.com/office/drawing/2016/5/11/chartex" xmlns:cx6="http://schemas.microsoft.com/office/drawing/2016/5/12/chartex" xmlns:cx7="http://schemas.microsoft.com/office/drawing/2016/5/13/chartex" xmlns:cx8="http://schemas.microsoft.com/office/drawing/2016/5/14/chartex" xmlns:mc="http://schemas.openxmlformats.org/markup-compatibility/2006" xmlns:aink="http://schemas.microsoft.com/office/drawing/2016/ink" xmlns:am3d="http://schemas.microsoft.com/office/drawing/2017/model3d" xmlns:o="urn:schemas-microsoft-com:office:office" xmlns:oel="http://schemas.microsoft.com/office/2019/extlst" xmlns:r="http://schemas.openxmlformats.org/officeDocument/2006/relationships" xmlns:m="http://schemas.openxmlformats.org/officeDocument/2006/math" xmlns:v="urn:schemas-microsoft-com:vml" xmlns:wp14="http://schemas.microsoft.com/office/word/2010/wordprocessingDrawing" xmlns:wp="http://schemas.openxmlformats.org/drawingml/2006/wordprocessingDrawing" xmlns:w10="urn:schemas-microsoft-com:office:word" xmlns:w="http://schemas.openxmlformats.org/wordprocessingml/2006/main" xmlns:w14="http://schemas.microsoft.com/office/word/2010/wordml" xmlns:w15="http://schemas.microsoft.com/office/word/2012/wordml" xmlns:w16cex="http://schemas.microsoft.com/office/word/2018/wordml/cex" xmlns:w16cid="http://schemas.microsoft.com/office/word/2016/wordml/cid" xmlns:w16="http://schemas.microsoft.com/office/word/2018/wordml" xmlns:w16du="http://schemas.microsoft.com/office/word/2023/wordml/word16du" xmlns:w16sdtdh="http://schemas.microsoft.com/office/word/2020/wordml/sdtdatahash" xmlns:w16se="http://schemas.microsoft.com/office/word/2015/wordml/symex" xmlns:wpg="http://schemas.microsoft.com/office/word/2010/wordprocessingGroup" xmlns:wpi="http://schemas.microsoft.com/office/word/2010/wordprocessingInk" xmlns:wne="http://schemas.microsoft.com/office/word/2006/wordml" xmlns:wps="http://schemas.microsoft.com/office/word/2010/wordprocessingShape" mc:Ignorable="w14 w15 w16se w16cid w16 w16cex w16sdtdh w16du wp14">
   <w:footnote w:type="separator" w:id="-1">
@@ -308,26 +230,71 @@
     <w:pPr>
       <w:pStyle w:val="En-tte"/>
     </w:pPr>
-  </w:p>
-</w:hdr>
-</file>
-
-<file path=word/header2.xml><?xml version="1.0" encoding="utf-8"?>
-<w:hdr xmlns:wpc="http://schemas.microsoft.com/office/word/2010/wordprocessingCanvas" xmlns:cx="http://schemas.microsoft.com/office/drawing/2014/chartex" xmlns:cx1="http://schemas.microsoft.com/office/drawing/2015/9/8/chartex" xmlns:cx2="http://schemas.microsoft.com/office/drawing/2015/10/21/chartex" xmlns:cx3="http://schemas.microsoft.com/office/drawing/2016/5/9/chartex" xmlns:cx4="http://schemas.microsoft.com/office/drawing/2016/5/10/chartex" xmlns:cx5="http://schemas.microsoft.com/office/drawing/2016/5/11/chartex" xmlns:cx6="http://schemas.microsoft.com/office/drawing/2016/5/12/chartex" xmlns:cx7="http://schemas.microsoft.com/office/drawing/2016/5/13/chartex" xmlns:cx8="http://schemas.microsoft.com/office/drawing/2016/5/14/chartex" xmlns:mc="http://schemas.openxmlformats.org/markup-compatibility/2006" xmlns:aink="http://schemas.microsoft.com/office/drawing/2016/ink" xmlns:am3d="http://schemas.microsoft.com/office/drawing/2017/model3d" xmlns:o="urn:schemas-microsoft-com:office:office" xmlns:oel="http://schemas.microsoft.com/office/2019/extlst" xmlns:r="http://schemas.openxmlformats.org/officeDocument/2006/relationships" xmlns:m="http://schemas.openxmlformats.org/officeDocument/2006/math" xmlns:v="urn:schemas-microsoft-com:vml" xmlns:wp14="http://schemas.microsoft.com/office/word/2010/wordprocessingDrawing" xmlns:wp="http://schemas.openxmlformats.org/drawingml/2006/wordprocessingDrawing" xmlns:w10="urn:schemas-microsoft-com:office:word" xmlns:w="http://schemas.openxmlformats.org/wordprocessingml/2006/main" xmlns:w14="http://schemas.microsoft.com/office/word/2010/wordml" xmlns:w15="http://schemas.microsoft.com/office/word/2012/wordml" xmlns:w16cex="http://schemas.microsoft.com/office/word/2018/wordml/cex" xmlns:w16cid="http://schemas.microsoft.com/office/word/2016/wordml/cid" xmlns:w16="http://schemas.microsoft.com/office/word/2018/wordml" xmlns:w16du="http://schemas.microsoft.com/office/word/2023/wordml/word16du" xmlns:w16sdtdh="http://schemas.microsoft.com/office/word/2020/wordml/sdtdatahash" xmlns:w16se="http://schemas.microsoft.com/office/word/2015/wordml/symex" xmlns:wpg="http://schemas.microsoft.com/office/word/2010/wordprocessingGroup" xmlns:wpi="http://schemas.microsoft.com/office/word/2010/wordprocessingInk" xmlns:wne="http://schemas.microsoft.com/office/word/2006/wordml" xmlns:wps="http://schemas.microsoft.com/office/word/2010/wordprocessingShape" mc:Ignorable="w14 w15 w16se w16cid w16 w16cex w16sdtdh w16du wp14">
-  <w:p>
-    <w:pPr>
-      <w:pStyle w:val="En-tte"/>
-    </w:pPr>
-  </w:p>
-</w:hdr>
-</file>
-
-<file path=word/header3.xml><?xml version="1.0" encoding="utf-8"?>
-<w:hdr xmlns:wpc="http://schemas.microsoft.com/office/word/2010/wordprocessingCanvas" xmlns:cx="http://schemas.microsoft.com/office/drawing/2014/chartex" xmlns:cx1="http://schemas.microsoft.com/office/drawing/2015/9/8/chartex" xmlns:cx2="http://schemas.microsoft.com/office/drawing/2015/10/21/chartex" xmlns:cx3="http://schemas.microsoft.com/office/drawing/2016/5/9/chartex" xmlns:cx4="http://schemas.microsoft.com/office/drawing/2016/5/10/chartex" xmlns:cx5="http://schemas.microsoft.com/office/drawing/2016/5/11/chartex" xmlns:cx6="http://schemas.microsoft.com/office/drawing/2016/5/12/chartex" xmlns:cx7="http://schemas.microsoft.com/office/drawing/2016/5/13/chartex" xmlns:cx8="http://schemas.microsoft.com/office/drawing/2016/5/14/chartex" xmlns:mc="http://schemas.openxmlformats.org/markup-compatibility/2006" xmlns:aink="http://schemas.microsoft.com/office/drawing/2016/ink" xmlns:am3d="http://schemas.microsoft.com/office/drawing/2017/model3d" xmlns:o="urn:schemas-microsoft-com:office:office" xmlns:oel="http://schemas.microsoft.com/office/2019/extlst" xmlns:r="http://schemas.openxmlformats.org/officeDocument/2006/relationships" xmlns:m="http://schemas.openxmlformats.org/officeDocument/2006/math" xmlns:v="urn:schemas-microsoft-com:vml" xmlns:wp14="http://schemas.microsoft.com/office/word/2010/wordprocessingDrawing" xmlns:wp="http://schemas.openxmlformats.org/drawingml/2006/wordprocessingDrawing" xmlns:w10="urn:schemas-microsoft-com:office:word" xmlns:w="http://schemas.openxmlformats.org/wordprocessingml/2006/main" xmlns:w14="http://schemas.microsoft.com/office/word/2010/wordml" xmlns:w15="http://schemas.microsoft.com/office/word/2012/wordml" xmlns:w16cex="http://schemas.microsoft.com/office/word/2018/wordml/cex" xmlns:w16cid="http://schemas.microsoft.com/office/word/2016/wordml/cid" xmlns:w16="http://schemas.microsoft.com/office/word/2018/wordml" xmlns:w16du="http://schemas.microsoft.com/office/word/2023/wordml/word16du" xmlns:w16sdtdh="http://schemas.microsoft.com/office/word/2020/wordml/sdtdatahash" xmlns:w16se="http://schemas.microsoft.com/office/word/2015/wordml/symex" xmlns:wpg="http://schemas.microsoft.com/office/word/2010/wordprocessingGroup" xmlns:wpi="http://schemas.microsoft.com/office/word/2010/wordprocessingInk" xmlns:wne="http://schemas.microsoft.com/office/word/2006/wordml" xmlns:wps="http://schemas.microsoft.com/office/word/2010/wordprocessingShape" mc:Ignorable="w14 w15 w16se w16cid w16 w16cex w16sdtdh w16du wp14">
-  <w:p>
-    <w:pPr>
-      <w:pStyle w:val="En-tte"/>
-    </w:pPr>
+    <w:r>
+      <w:rPr>
+        <w:b/>
+        <w:bCs/>
+        <w:noProof/>
+        <w:sz w:val="36"/>
+        <w:szCs w:val="36"/>
+        <w:lang w:val="en-US"/>
+      </w:rPr>
+      <w:drawing>
+        <wp:anchor distT="0" distB="0" distL="114300" distR="114300" simplePos="0" relativeHeight="251659264" behindDoc="0" locked="0" layoutInCell="1" allowOverlap="1" wp14:anchorId="1A2043F3" wp14:editId="62DB86F5">
+          <wp:simplePos x="0" y="0"/>
+          <wp:positionH relativeFrom="column">
+            <wp:posOffset>-810127</wp:posOffset>
+          </wp:positionH>
+          <wp:positionV relativeFrom="paragraph">
+            <wp:posOffset>-401687</wp:posOffset>
+          </wp:positionV>
+          <wp:extent cx="663860" cy="770021"/>
+          <wp:effectExtent l="0" t="0" r="0" b="5080"/>
+          <wp:wrapNone/>
+          <wp:docPr id="1333390786" name="Image 1"/>
+          <wp:cNvGraphicFramePr>
+            <a:graphicFrameLocks xmlns:a="http://schemas.openxmlformats.org/drawingml/2006/main" noChangeAspect="1"/>
+          </wp:cNvGraphicFramePr>
+          <a:graphic xmlns:a="http://schemas.openxmlformats.org/drawingml/2006/main">
+            <a:graphicData uri="http://schemas.openxmlformats.org/drawingml/2006/picture">
+              <pic:pic xmlns:pic="http://schemas.openxmlformats.org/drawingml/2006/picture">
+                <pic:nvPicPr>
+                  <pic:cNvPr id="1333390786" name="Image 1333390786"/>
+                  <pic:cNvPicPr/>
+                </pic:nvPicPr>
+                <pic:blipFill>
+                  <a:blip r:embed="rId1" cstate="print">
+                    <a:extLst>
+                      <a:ext uri="{28A0092B-C50C-407E-A947-70E740481C1C}">
+                        <a14:useLocalDpi xmlns:a14="http://schemas.microsoft.com/office/drawing/2010/main" val="0"/>
+                      </a:ext>
+                    </a:extLst>
+                  </a:blip>
+                  <a:stretch>
+                    <a:fillRect/>
+                  </a:stretch>
+                </pic:blipFill>
+                <pic:spPr>
+                  <a:xfrm>
+                    <a:off x="0" y="0"/>
+                    <a:ext cx="663860" cy="770021"/>
+                  </a:xfrm>
+                  <a:prstGeom prst="rect">
+                    <a:avLst/>
+                  </a:prstGeom>
+                </pic:spPr>
+              </pic:pic>
+            </a:graphicData>
+          </a:graphic>
+          <wp14:sizeRelH relativeFrom="page">
+            <wp14:pctWidth>0</wp14:pctWidth>
+          </wp14:sizeRelH>
+          <wp14:sizeRelV relativeFrom="page">
+            <wp14:pctHeight>0</wp14:pctHeight>
+          </wp14:sizeRelV>
+        </wp:anchor>
+      </w:drawing>
+    </w:r>
   </w:p>
 </w:hdr>
 </file>

</xml_diff>